<commit_message>
adding an analysis book and updating submission for task 1
</commit_message>
<xml_diff>
--- a/project/submissions/da_capstone_task1.docx
+++ b/project/submissions/da_capstone_task1.docx
@@ -5,10 +5,10 @@
     <w:p>
       <w:pPr>
         <w:sectPr>
-          <w:headerReference w:type="default" r:id="rId11"/>
-          <w:footerReference w:type="default" r:id="rId12"/>
-          <w:headerReference w:type="first" r:id="rId13"/>
-          <w:footerReference w:type="first" r:id="rId14"/>
+          <w:headerReference w:type="default" r:id="rId12"/>
+          <w:footerReference w:type="default" r:id="rId13"/>
+          <w:headerReference w:type="first" r:id="rId14"/>
+          <w:footerReference w:type="first" r:id="rId15"/>
           <w:type w:val="continuous"/>
           <w:pgSz w:w="12240" w:h="15840"/>
           <w:pgMar w:top="1440" w:right="1440" w:bottom="1440" w:left="1440" w:header="720" w:footer="432" w:gutter="0"/>
@@ -378,8 +378,9 @@
           <w:sz w:val="20"/>
           <w:szCs w:val="20"/>
         </w:rPr>
-        <w:t xml:space="preserve">help potential employers identify your abilities. </w:t>
-      </w:r>
+        <w:t xml:space="preserve">help potential employers identify </w:t>
+      </w:r>
+      <w:proofErr w:type="gramStart"/>
       <w:r>
         <w:rPr>
           <w:rFonts w:ascii="Verdana" w:hAnsi="Verdana"/>
@@ -388,6 +389,27 @@
           <w:sz w:val="20"/>
           <w:szCs w:val="20"/>
         </w:rPr>
+        <w:t>your</w:t>
+      </w:r>
+      <w:proofErr w:type="gramEnd"/>
+      <w:r>
+        <w:rPr>
+          <w:rFonts w:ascii="Verdana" w:hAnsi="Verdana"/>
+          <w:i/>
+          <w:iCs/>
+          <w:sz w:val="20"/>
+          <w:szCs w:val="20"/>
+        </w:rPr>
+        <w:t xml:space="preserve"> abilities. </w:t>
+      </w:r>
+      <w:r>
+        <w:rPr>
+          <w:rFonts w:ascii="Verdana" w:hAnsi="Verdana"/>
+          <w:i/>
+          <w:iCs/>
+          <w:sz w:val="20"/>
+          <w:szCs w:val="20"/>
+        </w:rPr>
         <w:t>I</w:t>
       </w:r>
       <w:r>
@@ -534,7 +556,27 @@
           <w:sz w:val="20"/>
           <w:szCs w:val="20"/>
         </w:rPr>
-        <w:t xml:space="preserve">project, and your timeline in order to </w:t>
+        <w:t xml:space="preserve">project, and your timeline </w:t>
+      </w:r>
+      <w:proofErr w:type="gramStart"/>
+      <w:r>
+        <w:rPr>
+          <w:rFonts w:ascii="Verdana" w:hAnsi="Verdana" w:cstheme="minorHAnsi"/>
+          <w:i/>
+          <w:sz w:val="20"/>
+          <w:szCs w:val="20"/>
+        </w:rPr>
+        <w:t>in order to</w:t>
+      </w:r>
+      <w:proofErr w:type="gramEnd"/>
+      <w:r>
+        <w:rPr>
+          <w:rFonts w:ascii="Verdana" w:hAnsi="Verdana" w:cstheme="minorHAnsi"/>
+          <w:i/>
+          <w:sz w:val="20"/>
+          <w:szCs w:val="20"/>
+        </w:rPr>
+        <w:t xml:space="preserve"> </w:t>
       </w:r>
       <w:r>
         <w:rPr>
@@ -1477,15 +1519,7 @@
                   <w:sz w:val="20"/>
                   <w:szCs w:val="20"/>
                 </w:rPr>
-                <w:t>You are a data engineer for a large telecommunications company called Lightspeed. You have three systems that are considered sources of truth for network asset data. You have the Inventory System, the IP Management System, and the Observability System. You are expected to ramp up a large security audit project, where the security team would like to run vulnerability scans on all of the active network assets. They were provided some data from the inventory system, but users have complained that the data seemed to be inaccurate or incomplete. Due to evolving processes and policies over time, it’s possible that the systems do not have all of the appropriate data</w:t>
-              </w:r>
-              <w:r>
-                <w:rPr>
-                  <w:rFonts w:ascii="Verdana" w:hAnsi="Verdana" w:cstheme="minorHAnsi"/>
-                  <w:sz w:val="20"/>
-                  <w:szCs w:val="20"/>
-                </w:rPr>
-                <w:t>. In order to proceed with the security project, it is necessary to determine the availability of assets across all systems.</w:t>
+                <w:t>You are a data engineer for a large telecommunications company called Lightspeed. You have three systems that are considered sources of truth for network asset data: the Inventory System, the IP Management System, and the Observability System. As part of a security audit initiative, there is a need to ensure the availability and completeness of asset records across all systems before vulnerability scans can be reliably conducted. Initial data provided by the inventory system has raised concerns regarding accuracy and completeness. Due to evolving processes and policies, these systems may not all contain the same asset information. The goal of this project is to systematically validate the presence and completeness of asset records across all three systems and develop a predictive model to identify risk factors for missingness.</w:t>
               </w:r>
             </w:sdtContent>
           </w:sdt>
@@ -1540,33 +1574,7 @@
               <w:sz w:val="20"/>
               <w:szCs w:val="20"/>
             </w:rPr>
-            <w:t xml:space="preserve">We can proceed with the security audit after validating the </w:t>
-          </w:r>
-          <w:proofErr w:type="spellStart"/>
-          <w:r>
-            <w:rPr>
-              <w:rFonts w:ascii="Verdana" w:hAnsi="Verdana" w:cstheme="minorHAnsi"/>
-              <w:sz w:val="20"/>
-              <w:szCs w:val="20"/>
-            </w:rPr>
-            <w:t>availabily</w:t>
-          </w:r>
-          <w:proofErr w:type="spellEnd"/>
-          <w:r>
-            <w:rPr>
-              <w:rFonts w:ascii="Verdana" w:hAnsi="Verdana" w:cstheme="minorHAnsi"/>
-              <w:sz w:val="20"/>
-              <w:szCs w:val="20"/>
-            </w:rPr>
-            <w:t xml:space="preserve"> of asset records in all </w:t>
-          </w:r>
-          <w:r>
-            <w:rPr>
-              <w:rFonts w:ascii="Verdana" w:hAnsi="Verdana" w:cstheme="minorHAnsi"/>
-              <w:sz w:val="20"/>
-              <w:szCs w:val="20"/>
-            </w:rPr>
-            <w:t>three sources of truth.</w:t>
+            <w:t>Can we accurately validate and predict the availability of asset records across the three sources of truth (Observability, Inventory, IPAM systems) to ensure readiness for a security audit?</w:t>
           </w:r>
         </w:sdtContent>
       </w:sdt>
@@ -1637,7 +1645,7 @@
               <w:sz w:val="20"/>
               <w:szCs w:val="20"/>
             </w:rPr>
-            <w:t>That an asset in the observability platform can be found in the inventory system, and the IPAM system over 75% of the time.</w:t>
+            <w:t>An asset present in the observability platform will be found in both the inventory and IPAM systems over 75% of the time. Furthermore, we can build a predictive model that identifies which asset characteristics are most strongly associated with missing records.</w:t>
           </w:r>
         </w:sdtContent>
       </w:sdt>
@@ -1699,7 +1707,7 @@
               <w:sz w:val="20"/>
               <w:szCs w:val="20"/>
             </w:rPr>
-            <w:t>The security audit project is intended to identify assets that have active vulnerabilities on them. KPI’s will need to be established to ensure that assets are being scanned in a timely fashion, and then remediated in a timely fashion. Before that can be started, we must validate that users will not spend most of their time trying to track down asset details. This situation warrants an investigation into the presence of assets across the three systems.</w:t>
+            <w:t>The security audit project aims to ensure that all critical assets are scanned for vulnerabilities and that remediation actions can be planned effectively. Before launching large-scale scanning, it is crucial to validate that asset records are consistent and present across all systems, minimizing wasted effort and risk from incomplete data. Inconsistent asset presence can hinder the audit’s accuracy and the organization’s security posture.</w:t>
           </w:r>
         </w:sdtContent>
       </w:sdt>
@@ -1762,145 +1770,63 @@
               <w:sz w:val="20"/>
               <w:szCs w:val="20"/>
             </w:rPr>
-            <w:t xml:space="preserve">We will need to collect asset data from the Observability </w:t>
+            <w:t xml:space="preserve">Asset data will be </w:t>
           </w:r>
-          <w:proofErr w:type="gramStart"/>
+          <w:r>
+            <w:rPr>
+              <w:rFonts w:ascii="Verdana" w:hAnsi="Verdana" w:cstheme="minorHAnsi"/>
+              <w:b/>
+              <w:bCs/>
+              <w:sz w:val="20"/>
+              <w:szCs w:val="20"/>
+            </w:rPr>
+            <w:t>generated using Python and the Faker library</w:t>
+          </w:r>
           <w:r>
             <w:rPr>
               <w:rFonts w:ascii="Verdana" w:hAnsi="Verdana" w:cstheme="minorHAnsi"/>
               <w:sz w:val="20"/>
               <w:szCs w:val="20"/>
             </w:rPr>
-            <w:t>system, and</w:t>
+            <w:t xml:space="preserve"> to simulate real-world system records, providing device IP, hostname, status, region, vendor, and model information.</w:t>
           </w:r>
-          <w:proofErr w:type="gramEnd"/>
           <w:r>
             <w:rPr>
               <w:rFonts w:ascii="Verdana" w:hAnsi="Verdana" w:cstheme="minorHAnsi"/>
               <w:sz w:val="20"/>
               <w:szCs w:val="20"/>
             </w:rPr>
-            <w:t xml:space="preserve"> then compare it to the IPAM and Inventory system.</w:t>
-          </w:r>
-        </w:sdtContent>
-      </w:sdt>
-    </w:p>
-    <w:p>
-      <w:pPr>
-        <w:spacing w:after="0" w:line="240" w:lineRule="auto"/>
-        <w:ind w:left="360"/>
-        <w:rPr>
-          <w:rFonts w:ascii="Verdana" w:hAnsi="Verdana" w:cstheme="minorHAnsi"/>
-          <w:i/>
-          <w:sz w:val="20"/>
-          <w:szCs w:val="20"/>
-        </w:rPr>
-      </w:pPr>
-    </w:p>
-    <w:p>
-      <w:pPr>
-        <w:spacing w:after="0" w:line="240" w:lineRule="auto"/>
-        <w:ind w:left="360"/>
-        <w:rPr>
-          <w:rFonts w:ascii="Verdana" w:hAnsi="Verdana"/>
-          <w:i/>
-          <w:iCs/>
-          <w:sz w:val="20"/>
-          <w:szCs w:val="20"/>
-        </w:rPr>
-      </w:pPr>
-      <w:sdt>
-        <w:sdtPr>
-          <w:rPr>
-            <w:rFonts w:ascii="Verdana" w:hAnsi="Verdana" w:cstheme="minorHAnsi"/>
-            <w:i/>
-            <w:sz w:val="20"/>
-            <w:szCs w:val="20"/>
-          </w:rPr>
-          <w:id w:val="1214007949"/>
-          <w:placeholder>
-            <w:docPart w:val="734F5CB313204D579B9A4DD28AEEB759"/>
-          </w:placeholder>
-        </w:sdtPr>
-        <w:sdtContent>
-          <w:r>
-            <w:rPr>
-              <w:rFonts w:ascii="Verdana" w:hAnsi="Verdana" w:cstheme="minorHAnsi"/>
-              <w:i/>
-              <w:sz w:val="20"/>
-              <w:szCs w:val="20"/>
-            </w:rPr>
-            <w:t xml:space="preserve">The first data set will be the asset record from the Observability platform. This should have the device IP address, the device hostname, and the current device status. The second data set will be the asset record from the IP management system. This will contain the IP address, and the asset region. The region will be important, as the region determines which fix agent group will need to be engaged to remediate an identified vulnerability. The third data set will be the asset record from the Inventory system. </w:t>
+            <w:br/>
           </w:r>
           <w:r>
             <w:rPr>
               <w:rFonts w:ascii="Verdana" w:hAnsi="Verdana" w:cstheme="minorHAnsi"/>
-              <w:i/>
+              <w:b/>
+              <w:bCs/>
               <w:sz w:val="20"/>
               <w:szCs w:val="20"/>
             </w:rPr>
-            <w:t>This will contain the vendor and model information for the asset, as certain vulnerabilities will need vendor support to remediate.</w:t>
+            <w:t>Data will be stored and exchanged as CSV (text) files</w:t>
           </w:r>
-        </w:sdtContent>
-      </w:sdt>
-    </w:p>
-    <w:p>
-      <w:pPr>
-        <w:spacing w:after="0" w:line="240" w:lineRule="auto"/>
-        <w:ind w:left="360"/>
-        <w:rPr>
-          <w:rFonts w:ascii="Verdana" w:hAnsi="Verdana" w:cstheme="minorHAnsi"/>
-          <w:i/>
-          <w:sz w:val="20"/>
-          <w:szCs w:val="20"/>
-        </w:rPr>
-      </w:pPr>
-    </w:p>
-    <w:p>
-      <w:pPr>
-        <w:spacing w:after="0" w:line="240" w:lineRule="auto"/>
-        <w:ind w:left="360"/>
-        <w:rPr>
-          <w:rFonts w:ascii="Verdana" w:hAnsi="Verdana" w:cstheme="minorHAnsi"/>
-          <w:sz w:val="20"/>
-          <w:szCs w:val="20"/>
-        </w:rPr>
-      </w:pPr>
-      <w:sdt>
-        <w:sdtPr>
-          <w:rPr>
-            <w:rFonts w:ascii="Verdana" w:hAnsi="Verdana" w:cstheme="minorHAnsi"/>
-            <w:sz w:val="20"/>
-            <w:szCs w:val="20"/>
-          </w:rPr>
-          <w:id w:val="-1870677806"/>
-          <w:placeholder>
-            <w:docPart w:val="23359971B7BD4877AE8B1E6DF1F4AE4C"/>
-          </w:placeholder>
-        </w:sdtPr>
-        <w:sdtContent>
           <w:r>
             <w:rPr>
               <w:rFonts w:ascii="Verdana" w:hAnsi="Verdana" w:cstheme="minorHAnsi"/>
               <w:sz w:val="20"/>
               <w:szCs w:val="20"/>
             </w:rPr>
-            <w:t>The datasets necessary for analysis will be generated through mock data creation. We will use python and specifically the Faker library to generate the initial asset list, as well as the subsequent data sets.</w:t>
+            <w:t>, making the project fully portable and transparent.</w:t>
+          </w:r>
+          <w:r>
+            <w:rPr>
+              <w:rFonts w:ascii="Verdana" w:hAnsi="Verdana" w:cstheme="minorHAnsi"/>
+              <w:sz w:val="20"/>
+              <w:szCs w:val="20"/>
+            </w:rPr>
+            <w:br/>
+            <w:t>Three datasets will be created: one for each system (Observability, Inventory, IPAM), with overlapping and missing entries according to realistic scenarios.</w:t>
           </w:r>
         </w:sdtContent>
       </w:sdt>
-    </w:p>
-    <w:p>
-      <w:pPr>
-        <w:spacing w:after="0" w:line="240" w:lineRule="auto"/>
-        <w:ind w:left="360"/>
-        <w:rPr>
-          <w:rFonts w:ascii="Verdana" w:hAnsi="Verdana" w:cstheme="minorHAnsi"/>
-          <w:i/>
-          <w:sz w:val="20"/>
-          <w:szCs w:val="20"/>
-        </w:rPr>
-      </w:pPr>
     </w:p>
     <w:p>
       <w:pPr>
@@ -1947,61 +1873,61 @@
               <w:sz w:val="20"/>
               <w:szCs w:val="20"/>
             </w:rPr>
-            <w:t xml:space="preserve">As we will be generating the data, we will be putting it into a </w:t>
+            <w:t>Asset records will be generated programmatically using Python and the Faker library.</w:t>
           </w:r>
-          <w:proofErr w:type="spellStart"/>
           <w:r>
             <w:rPr>
               <w:rFonts w:ascii="Verdana" w:hAnsi="Verdana" w:cstheme="minorHAnsi"/>
               <w:sz w:val="20"/>
               <w:szCs w:val="20"/>
             </w:rPr>
-            <w:t>databse</w:t>
+            <w:br/>
+            <w:t xml:space="preserve">All datasets will be written directly </w:t>
           </w:r>
-          <w:proofErr w:type="spellEnd"/>
+          <w:proofErr w:type="gramStart"/>
           <w:r>
             <w:rPr>
               <w:rFonts w:ascii="Verdana" w:hAnsi="Verdana" w:cstheme="minorHAnsi"/>
               <w:sz w:val="20"/>
               <w:szCs w:val="20"/>
             </w:rPr>
-            <w:t xml:space="preserve"> of some kind, probably </w:t>
+            <w:t>to</w:t>
           </w:r>
-          <w:proofErr w:type="spellStart"/>
+          <w:proofErr w:type="gramEnd"/>
           <w:r>
             <w:rPr>
               <w:rFonts w:ascii="Verdana" w:hAnsi="Verdana" w:cstheme="minorHAnsi"/>
               <w:sz w:val="20"/>
               <w:szCs w:val="20"/>
             </w:rPr>
-            <w:t>sqlite</w:t>
+            <w:t xml:space="preserve"> CSV files. Python scripts (using Pandas) will extract, join, and analyze these CSV files.</w:t>
           </w:r>
-          <w:proofErr w:type="spellEnd"/>
           <w:r>
             <w:rPr>
               <w:rFonts w:ascii="Verdana" w:hAnsi="Verdana" w:cstheme="minorHAnsi"/>
               <w:sz w:val="20"/>
               <w:szCs w:val="20"/>
             </w:rPr>
-            <w:t xml:space="preserve">. Then we will separately generate a python script that will use pandas to connect to the database and pull down the data. This will simulate extracting data from a database via python and </w:t>
+            <w:br/>
+            <w:t xml:space="preserve">This simulates the kind of file-based </w:t>
           </w:r>
-          <w:proofErr w:type="spellStart"/>
+          <w:proofErr w:type="gramStart"/>
           <w:r>
             <w:rPr>
               <w:rFonts w:ascii="Verdana" w:hAnsi="Verdana" w:cstheme="minorHAnsi"/>
               <w:sz w:val="20"/>
               <w:szCs w:val="20"/>
             </w:rPr>
-            <w:t>sql</w:t>
+            <w:t>ETL</w:t>
           </w:r>
-          <w:proofErr w:type="spellEnd"/>
+          <w:proofErr w:type="gramEnd"/>
           <w:r>
             <w:rPr>
               <w:rFonts w:ascii="Verdana" w:hAnsi="Verdana" w:cstheme="minorHAnsi"/>
               <w:sz w:val="20"/>
               <w:szCs w:val="20"/>
             </w:rPr>
-            <w:t>. We will then generate the output files in CSV format.</w:t>
+            <w:t xml:space="preserve"> and data engineering workflow often used in analytics projects.</w:t>
           </w:r>
         </w:sdtContent>
       </w:sdt>
@@ -2061,52 +1987,160 @@
         </w:rPr>
         <w:t xml:space="preserve"> </w:t>
       </w:r>
-      <w:sdt>
-        <w:sdtPr>
-          <w:rPr>
-            <w:rFonts w:ascii="Verdana" w:hAnsi="Verdana" w:cstheme="minorHAnsi"/>
-            <w:sz w:val="20"/>
-            <w:szCs w:val="20"/>
-          </w:rPr>
-          <w:id w:val="1787926731"/>
-        </w:sdtPr>
-        <w:sdtContent>
-          <w:r>
-            <w:rPr>
-              <w:rFonts w:ascii="Verdana" w:hAnsi="Verdana" w:cstheme="minorHAnsi"/>
-              <w:sz w:val="20"/>
-              <w:szCs w:val="20"/>
-            </w:rPr>
-            <w:t xml:space="preserve">We will use Python, Pandas and the Data Wrangler extension in </w:t>
-          </w:r>
-          <w:proofErr w:type="spellStart"/>
-          <w:r>
-            <w:rPr>
-              <w:rFonts w:ascii="Verdana" w:hAnsi="Verdana" w:cstheme="minorHAnsi"/>
-              <w:sz w:val="20"/>
-              <w:szCs w:val="20"/>
-            </w:rPr>
-            <w:t>vscode</w:t>
-          </w:r>
-          <w:proofErr w:type="spellEnd"/>
-          <w:r>
-            <w:rPr>
-              <w:rFonts w:ascii="Verdana" w:hAnsi="Verdana" w:cstheme="minorHAnsi"/>
-              <w:sz w:val="20"/>
-              <w:szCs w:val="20"/>
-            </w:rPr>
-            <w:t>.</w:t>
-          </w:r>
-        </w:sdtContent>
-      </w:sdt>
-      <w:r>
-        <w:rPr>
-          <w:rFonts w:ascii="Verdana" w:hAnsi="Verdana" w:cstheme="minorHAnsi"/>
-          <w:sz w:val="20"/>
-          <w:szCs w:val="20"/>
-        </w:rPr>
-        <w:t xml:space="preserve"> </w:t>
-      </w:r>
+    </w:p>
+    <w:p>
+      <w:pPr>
+        <w:pStyle w:val="ListParagraph"/>
+        <w:numPr>
+          <w:ilvl w:val="0"/>
+          <w:numId w:val="2"/>
+        </w:numPr>
+        <w:spacing w:after="0" w:line="240" w:lineRule="auto"/>
+        <w:rPr>
+          <w:rFonts w:ascii="Verdana" w:hAnsi="Verdana" w:cstheme="minorHAnsi"/>
+          <w:sz w:val="20"/>
+          <w:szCs w:val="20"/>
+        </w:rPr>
+      </w:pPr>
+      <w:r>
+        <w:rPr>
+          <w:rFonts w:ascii="Verdana" w:hAnsi="Verdana" w:cstheme="minorHAnsi"/>
+          <w:b/>
+          <w:bCs/>
+          <w:sz w:val="20"/>
+          <w:szCs w:val="20"/>
+        </w:rPr>
+        <w:t>Python</w:t>
+      </w:r>
+      <w:r>
+        <w:rPr>
+          <w:rFonts w:ascii="Verdana" w:hAnsi="Verdana" w:cstheme="minorHAnsi"/>
+          <w:sz w:val="20"/>
+          <w:szCs w:val="20"/>
+        </w:rPr>
+        <w:t xml:space="preserve"> (Pandas, Scikit-learn, Faker)</w:t>
+      </w:r>
+    </w:p>
+    <w:p>
+      <w:pPr>
+        <w:pStyle w:val="ListParagraph"/>
+        <w:numPr>
+          <w:ilvl w:val="0"/>
+          <w:numId w:val="2"/>
+        </w:numPr>
+        <w:spacing w:after="0" w:line="240" w:lineRule="auto"/>
+        <w:rPr>
+          <w:rFonts w:ascii="Verdana" w:hAnsi="Verdana" w:cstheme="minorHAnsi"/>
+          <w:sz w:val="20"/>
+          <w:szCs w:val="20"/>
+        </w:rPr>
+      </w:pPr>
+      <w:proofErr w:type="spellStart"/>
+      <w:r>
+        <w:rPr>
+          <w:rFonts w:ascii="Verdana" w:hAnsi="Verdana" w:cstheme="minorHAnsi"/>
+          <w:b/>
+          <w:bCs/>
+          <w:sz w:val="20"/>
+          <w:szCs w:val="20"/>
+        </w:rPr>
+        <w:t>VSCode</w:t>
+      </w:r>
+      <w:proofErr w:type="spellEnd"/>
+      <w:r>
+        <w:rPr>
+          <w:rFonts w:ascii="Verdana" w:hAnsi="Verdana" w:cstheme="minorHAnsi"/>
+          <w:b/>
+          <w:bCs/>
+          <w:sz w:val="20"/>
+          <w:szCs w:val="20"/>
+        </w:rPr>
+        <w:t xml:space="preserve"> Data Wrangler</w:t>
+      </w:r>
+      <w:r>
+        <w:rPr>
+          <w:rFonts w:ascii="Verdana" w:hAnsi="Verdana" w:cstheme="minorHAnsi"/>
+          <w:sz w:val="20"/>
+          <w:szCs w:val="20"/>
+        </w:rPr>
+        <w:t xml:space="preserve"> for profiling and exploration</w:t>
+      </w:r>
+    </w:p>
+    <w:p>
+      <w:pPr>
+        <w:pStyle w:val="ListParagraph"/>
+        <w:numPr>
+          <w:ilvl w:val="0"/>
+          <w:numId w:val="2"/>
+        </w:numPr>
+        <w:spacing w:after="0" w:line="240" w:lineRule="auto"/>
+        <w:rPr>
+          <w:rFonts w:ascii="Verdana" w:hAnsi="Verdana" w:cstheme="minorHAnsi"/>
+          <w:sz w:val="20"/>
+          <w:szCs w:val="20"/>
+        </w:rPr>
+      </w:pPr>
+      <w:r>
+        <w:rPr>
+          <w:rFonts w:ascii="Verdana" w:hAnsi="Verdana" w:cstheme="minorHAnsi"/>
+          <w:b/>
+          <w:bCs/>
+          <w:sz w:val="20"/>
+          <w:szCs w:val="20"/>
+        </w:rPr>
+        <w:t>Supervised machine learning model</w:t>
+      </w:r>
+      <w:r>
+        <w:rPr>
+          <w:rFonts w:ascii="Verdana" w:hAnsi="Verdana" w:cstheme="minorHAnsi"/>
+          <w:sz w:val="20"/>
+          <w:szCs w:val="20"/>
+        </w:rPr>
+        <w:t xml:space="preserve"> (e.g., logistic regression or random forest) to predict asset presence/completeness based on asset features</w:t>
+      </w:r>
+    </w:p>
+    <w:p>
+      <w:pPr>
+        <w:pStyle w:val="ListParagraph"/>
+        <w:numPr>
+          <w:ilvl w:val="0"/>
+          <w:numId w:val="2"/>
+        </w:numPr>
+        <w:spacing w:after="0" w:line="240" w:lineRule="auto"/>
+        <w:rPr>
+          <w:rFonts w:ascii="Verdana" w:hAnsi="Verdana" w:cstheme="minorHAnsi"/>
+          <w:sz w:val="20"/>
+          <w:szCs w:val="20"/>
+        </w:rPr>
+      </w:pPr>
+      <w:r>
+        <w:rPr>
+          <w:rFonts w:ascii="Verdana" w:hAnsi="Verdana" w:cstheme="minorHAnsi"/>
+          <w:b/>
+          <w:bCs/>
+          <w:sz w:val="20"/>
+          <w:szCs w:val="20"/>
+        </w:rPr>
+        <w:t>Descriptive statistics and basic data profiling</w:t>
+      </w:r>
+      <w:r>
+        <w:rPr>
+          <w:rFonts w:ascii="Verdana" w:hAnsi="Verdana" w:cstheme="minorHAnsi"/>
+          <w:sz w:val="20"/>
+          <w:szCs w:val="20"/>
+        </w:rPr>
+        <w:t xml:space="preserve"> to summarize completeness and distribution</w:t>
+      </w:r>
+    </w:p>
+    <w:p>
+      <w:pPr>
+        <w:spacing w:after="0" w:line="240" w:lineRule="auto"/>
+        <w:rPr>
+          <w:rFonts w:ascii="Verdana" w:hAnsi="Verdana" w:cstheme="minorHAnsi"/>
+          <w:sz w:val="20"/>
+          <w:szCs w:val="20"/>
+        </w:rPr>
+      </w:pPr>
     </w:p>
     <w:p>
       <w:pPr>
@@ -2163,7 +2197,15 @@
               <w:sz w:val="20"/>
               <w:szCs w:val="20"/>
             </w:rPr>
-            <w:t>We don’t need to do an extensive analysis given that the dataset proves to be at least 75% complete. Data wrangler will demonstrate through basic profiling that the appropriate presence was attained. This can be screen captured and included in a power point that executive management will review to provide the go ahead.</w:t>
+            <w:t>A supervised machine learning model is appropriate for this project as it enables not only the validation of asset presence rates, but also the identification of key factors associated with missingness across systems. Model performance (e.g., accuracy, precision, recall, F1 score) will be used to rigorously evaluate the predictive task, in addition to descriptive profiling. This approach exceeds the minimum requirements for analytical rigor and is aligned with best practices in data analytics.</w:t>
+          </w:r>
+          <w:r>
+            <w:rPr>
+              <w:rFonts w:ascii="Verdana" w:hAnsi="Verdana" w:cstheme="minorHAnsi"/>
+              <w:sz w:val="20"/>
+              <w:szCs w:val="20"/>
+            </w:rPr>
+            <w:t xml:space="preserve"> </w:t>
           </w:r>
         </w:sdtContent>
       </w:sdt>
@@ -2603,7 +2645,7 @@
               <w:sz w:val="20"/>
               <w:szCs w:val="20"/>
             </w:rPr>
-            <w:t>SQL/ Python</w:t>
+            <w:t>Python</w:t>
           </w:r>
         </w:sdtContent>
       </w:sdt>
@@ -2739,28 +2781,54 @@
           <w:r>
             <w:rPr>
               <w:rFonts w:ascii="Verdana" w:hAnsi="Verdana" w:cstheme="minorHAnsi"/>
+              <w:b/>
+              <w:bCs/>
               <w:sz w:val="20"/>
               <w:szCs w:val="20"/>
             </w:rPr>
-            <w:t xml:space="preserve">Postgres or </w:t>
+            <w:t>Primary:</w:t>
           </w:r>
-          <w:proofErr w:type="spellStart"/>
           <w:r>
             <w:rPr>
               <w:rFonts w:ascii="Verdana" w:hAnsi="Verdana" w:cstheme="minorHAnsi"/>
               <w:sz w:val="20"/>
               <w:szCs w:val="20"/>
             </w:rPr>
-            <w:t>sql</w:t>
+            <w:t xml:space="preserve"> Demonstrate &gt;75% presence of asset records across all three systems to support the security audit.</w:t>
           </w:r>
-          <w:proofErr w:type="spellEnd"/>
           <w:r>
             <w:rPr>
               <w:rFonts w:ascii="Verdana" w:hAnsi="Verdana" w:cstheme="minorHAnsi"/>
               <w:sz w:val="20"/>
               <w:szCs w:val="20"/>
             </w:rPr>
-            <w:t xml:space="preserve"> lite</w:t>
+            <w:t xml:space="preserve"> </w:t>
+          </w:r>
+          <w:r>
+            <w:rPr>
+              <w:rFonts w:ascii="Verdana" w:hAnsi="Verdana" w:cstheme="minorHAnsi"/>
+              <w:b/>
+              <w:bCs/>
+              <w:sz w:val="20"/>
+              <w:szCs w:val="20"/>
+            </w:rPr>
+            <w:t>Secondary:</w:t>
+          </w:r>
+          <w:r>
+            <w:rPr>
+              <w:rFonts w:ascii="Verdana" w:hAnsi="Verdana" w:cstheme="minorHAnsi"/>
+              <w:sz w:val="20"/>
+              <w:szCs w:val="20"/>
+            </w:rPr>
+            <w:t xml:space="preserve"> Provide a trained predictive model and insights into asset characteristics that are most at risk of being missing in key systems, supporting remediation and process improvement.</w:t>
+          </w:r>
+          <w:r>
+            <w:rPr>
+              <w:rFonts w:ascii="Verdana" w:hAnsi="Verdana" w:cstheme="minorHAnsi"/>
+              <w:sz w:val="20"/>
+              <w:szCs w:val="20"/>
+            </w:rPr>
+            <w:t xml:space="preserve"> </w:t>
           </w:r>
         </w:sdtContent>
       </w:sdt>
@@ -4441,6 +4509,242 @@
     </w:r>
   </w:p>
 </w:hdr>
+</file>
+
+<file path=word/numbering.xml><?xml version="1.0" encoding="utf-8"?>
+<w:numbering xmlns:wpc="http://schemas.microsoft.com/office/word/2010/wordprocessingCanvas" xmlns:cx="http://schemas.microsoft.com/office/drawing/2014/chartex" xmlns:cx1="http://schemas.microsoft.com/office/drawing/2015/9/8/chartex" xmlns:cx2="http://schemas.microsoft.com/office/drawing/2015/10/21/chartex" xmlns:cx3="http://schemas.microsoft.com/office/drawing/2016/5/9/chartex" xmlns:cx4="http://schemas.microsoft.com/office/drawing/2016/5/10/chartex" xmlns:cx5="http://schemas.microsoft.com/office/drawing/2016/5/11/chartex" xmlns:cx6="http://schemas.microsoft.com/office/drawing/2016/5/12/chartex" xmlns:cx7="http://schemas.microsoft.com/office/drawing/2016/5/13/chartex" xmlns:cx8="http://schemas.microsoft.com/office/drawing/2016/5/14/chartex" xmlns:mc="http://schemas.openxmlformats.org/markup-compatibility/2006" xmlns:aink="http://schemas.microsoft.com/office/drawing/2016/ink" xmlns:am3d="http://schemas.microsoft.com/office/drawing/2017/model3d" xmlns:o="urn:schemas-microsoft-com:office:office" xmlns:oel="http://schemas.microsoft.com/office/2019/extlst" xmlns:r="http://schemas.openxmlformats.org/officeDocument/2006/relationships" xmlns:m="http://schemas.openxmlformats.org/officeDocument/2006/math" xmlns:v="urn:schemas-microsoft-com:vml" xmlns:wp14="http://schemas.microsoft.com/office/word/2010/wordprocessingDrawing" xmlns:wp="http://schemas.openxmlformats.org/drawingml/2006/wordprocessingDrawing" xmlns:w10="urn:schemas-microsoft-com:office:word" xmlns:w="http://schemas.openxmlformats.org/wordprocessingml/2006/main" xmlns:w14="http://schemas.microsoft.com/office/word/2010/wordml" xmlns:w15="http://schemas.microsoft.com/office/word/2012/wordml" xmlns:w16cex="http://schemas.microsoft.com/office/word/2018/wordml/cex" xmlns:w16cid="http://schemas.microsoft.com/office/word/2016/wordml/cid" xmlns:w16="http://schemas.microsoft.com/office/word/2018/wordml" xmlns:w16du="http://schemas.microsoft.com/office/word/2023/wordml/word16du" xmlns:w16sdtdh="http://schemas.microsoft.com/office/word/2020/wordml/sdtdatahash" xmlns:w16sdtfl="http://schemas.microsoft.com/office/word/2024/wordml/sdtformatlock" xmlns:w16se="http://schemas.microsoft.com/office/word/2015/wordml/symex" xmlns:wpg="http://schemas.microsoft.com/office/word/2010/wordprocessingGroup" xmlns:wpi="http://schemas.microsoft.com/office/word/2010/wordprocessingInk" xmlns:wne="http://schemas.microsoft.com/office/word/2006/wordml" xmlns:wps="http://schemas.microsoft.com/office/word/2010/wordprocessingShape" mc:Ignorable="w14 w15 w16se w16cid w16 w16cex w16sdtdh w16sdtfl w16du wp14">
+  <w:abstractNum w:abstractNumId="0" w15:restartNumberingAfterBreak="0">
+    <w:nsid w:val="2CE34071"/>
+    <w:multiLevelType w:val="hybridMultilevel"/>
+    <w:tmpl w:val="4E2A3022"/>
+    <w:lvl w:ilvl="0" w:tplc="6484BC10">
+      <w:numFmt w:val="bullet"/>
+      <w:lvlText w:val="-"/>
+      <w:lvlJc w:val="left"/>
+      <w:pPr>
+        <w:ind w:left="720" w:hanging="360"/>
+      </w:pPr>
+      <w:rPr>
+        <w:rFonts w:ascii="Verdana" w:eastAsiaTheme="minorHAnsi" w:hAnsi="Verdana" w:cstheme="minorHAnsi" w:hint="default"/>
+      </w:rPr>
+    </w:lvl>
+    <w:lvl w:ilvl="1" w:tplc="04090003" w:tentative="1">
+      <w:start w:val="1"/>
+      <w:numFmt w:val="bullet"/>
+      <w:lvlText w:val="o"/>
+      <w:lvlJc w:val="left"/>
+      <w:pPr>
+        <w:ind w:left="1440" w:hanging="360"/>
+      </w:pPr>
+      <w:rPr>
+        <w:rFonts w:ascii="Courier New" w:hAnsi="Courier New" w:cs="Courier New" w:hint="default"/>
+      </w:rPr>
+    </w:lvl>
+    <w:lvl w:ilvl="2" w:tplc="04090005" w:tentative="1">
+      <w:start w:val="1"/>
+      <w:numFmt w:val="bullet"/>
+      <w:lvlText w:val=""/>
+      <w:lvlJc w:val="left"/>
+      <w:pPr>
+        <w:ind w:left="2160" w:hanging="360"/>
+      </w:pPr>
+      <w:rPr>
+        <w:rFonts w:ascii="Wingdings" w:hAnsi="Wingdings" w:hint="default"/>
+      </w:rPr>
+    </w:lvl>
+    <w:lvl w:ilvl="3" w:tplc="04090001" w:tentative="1">
+      <w:start w:val="1"/>
+      <w:numFmt w:val="bullet"/>
+      <w:lvlText w:val=""/>
+      <w:lvlJc w:val="left"/>
+      <w:pPr>
+        <w:ind w:left="2880" w:hanging="360"/>
+      </w:pPr>
+      <w:rPr>
+        <w:rFonts w:ascii="Symbol" w:hAnsi="Symbol" w:hint="default"/>
+      </w:rPr>
+    </w:lvl>
+    <w:lvl w:ilvl="4" w:tplc="04090003" w:tentative="1">
+      <w:start w:val="1"/>
+      <w:numFmt w:val="bullet"/>
+      <w:lvlText w:val="o"/>
+      <w:lvlJc w:val="left"/>
+      <w:pPr>
+        <w:ind w:left="3600" w:hanging="360"/>
+      </w:pPr>
+      <w:rPr>
+        <w:rFonts w:ascii="Courier New" w:hAnsi="Courier New" w:cs="Courier New" w:hint="default"/>
+      </w:rPr>
+    </w:lvl>
+    <w:lvl w:ilvl="5" w:tplc="04090005" w:tentative="1">
+      <w:start w:val="1"/>
+      <w:numFmt w:val="bullet"/>
+      <w:lvlText w:val=""/>
+      <w:lvlJc w:val="left"/>
+      <w:pPr>
+        <w:ind w:left="4320" w:hanging="360"/>
+      </w:pPr>
+      <w:rPr>
+        <w:rFonts w:ascii="Wingdings" w:hAnsi="Wingdings" w:hint="default"/>
+      </w:rPr>
+    </w:lvl>
+    <w:lvl w:ilvl="6" w:tplc="04090001" w:tentative="1">
+      <w:start w:val="1"/>
+      <w:numFmt w:val="bullet"/>
+      <w:lvlText w:val=""/>
+      <w:lvlJc w:val="left"/>
+      <w:pPr>
+        <w:ind w:left="5040" w:hanging="360"/>
+      </w:pPr>
+      <w:rPr>
+        <w:rFonts w:ascii="Symbol" w:hAnsi="Symbol" w:hint="default"/>
+      </w:rPr>
+    </w:lvl>
+    <w:lvl w:ilvl="7" w:tplc="04090003" w:tentative="1">
+      <w:start w:val="1"/>
+      <w:numFmt w:val="bullet"/>
+      <w:lvlText w:val="o"/>
+      <w:lvlJc w:val="left"/>
+      <w:pPr>
+        <w:ind w:left="5760" w:hanging="360"/>
+      </w:pPr>
+      <w:rPr>
+        <w:rFonts w:ascii="Courier New" w:hAnsi="Courier New" w:cs="Courier New" w:hint="default"/>
+      </w:rPr>
+    </w:lvl>
+    <w:lvl w:ilvl="8" w:tplc="04090005" w:tentative="1">
+      <w:start w:val="1"/>
+      <w:numFmt w:val="bullet"/>
+      <w:lvlText w:val=""/>
+      <w:lvlJc w:val="left"/>
+      <w:pPr>
+        <w:ind w:left="6480" w:hanging="360"/>
+      </w:pPr>
+      <w:rPr>
+        <w:rFonts w:ascii="Wingdings" w:hAnsi="Wingdings" w:hint="default"/>
+      </w:rPr>
+    </w:lvl>
+  </w:abstractNum>
+  <w:abstractNum w:abstractNumId="1" w15:restartNumberingAfterBreak="0">
+    <w:nsid w:val="4B250996"/>
+    <w:multiLevelType w:val="hybridMultilevel"/>
+    <w:tmpl w:val="F1561E14"/>
+    <w:lvl w:ilvl="0" w:tplc="04090001">
+      <w:start w:val="1"/>
+      <w:numFmt w:val="bullet"/>
+      <w:lvlText w:val=""/>
+      <w:lvlJc w:val="left"/>
+      <w:pPr>
+        <w:ind w:left="720" w:hanging="360"/>
+      </w:pPr>
+      <w:rPr>
+        <w:rFonts w:ascii="Symbol" w:hAnsi="Symbol" w:hint="default"/>
+      </w:rPr>
+    </w:lvl>
+    <w:lvl w:ilvl="1" w:tplc="04090003" w:tentative="1">
+      <w:start w:val="1"/>
+      <w:numFmt w:val="bullet"/>
+      <w:lvlText w:val="o"/>
+      <w:lvlJc w:val="left"/>
+      <w:pPr>
+        <w:ind w:left="1440" w:hanging="360"/>
+      </w:pPr>
+      <w:rPr>
+        <w:rFonts w:ascii="Courier New" w:hAnsi="Courier New" w:cs="Courier New" w:hint="default"/>
+      </w:rPr>
+    </w:lvl>
+    <w:lvl w:ilvl="2" w:tplc="04090005" w:tentative="1">
+      <w:start w:val="1"/>
+      <w:numFmt w:val="bullet"/>
+      <w:lvlText w:val=""/>
+      <w:lvlJc w:val="left"/>
+      <w:pPr>
+        <w:ind w:left="2160" w:hanging="360"/>
+      </w:pPr>
+      <w:rPr>
+        <w:rFonts w:ascii="Wingdings" w:hAnsi="Wingdings" w:hint="default"/>
+      </w:rPr>
+    </w:lvl>
+    <w:lvl w:ilvl="3" w:tplc="04090001" w:tentative="1">
+      <w:start w:val="1"/>
+      <w:numFmt w:val="bullet"/>
+      <w:lvlText w:val=""/>
+      <w:lvlJc w:val="left"/>
+      <w:pPr>
+        <w:ind w:left="2880" w:hanging="360"/>
+      </w:pPr>
+      <w:rPr>
+        <w:rFonts w:ascii="Symbol" w:hAnsi="Symbol" w:hint="default"/>
+      </w:rPr>
+    </w:lvl>
+    <w:lvl w:ilvl="4" w:tplc="04090003" w:tentative="1">
+      <w:start w:val="1"/>
+      <w:numFmt w:val="bullet"/>
+      <w:lvlText w:val="o"/>
+      <w:lvlJc w:val="left"/>
+      <w:pPr>
+        <w:ind w:left="3600" w:hanging="360"/>
+      </w:pPr>
+      <w:rPr>
+        <w:rFonts w:ascii="Courier New" w:hAnsi="Courier New" w:cs="Courier New" w:hint="default"/>
+      </w:rPr>
+    </w:lvl>
+    <w:lvl w:ilvl="5" w:tplc="04090005" w:tentative="1">
+      <w:start w:val="1"/>
+      <w:numFmt w:val="bullet"/>
+      <w:lvlText w:val=""/>
+      <w:lvlJc w:val="left"/>
+      <w:pPr>
+        <w:ind w:left="4320" w:hanging="360"/>
+      </w:pPr>
+      <w:rPr>
+        <w:rFonts w:ascii="Wingdings" w:hAnsi="Wingdings" w:hint="default"/>
+      </w:rPr>
+    </w:lvl>
+    <w:lvl w:ilvl="6" w:tplc="04090001" w:tentative="1">
+      <w:start w:val="1"/>
+      <w:numFmt w:val="bullet"/>
+      <w:lvlText w:val=""/>
+      <w:lvlJc w:val="left"/>
+      <w:pPr>
+        <w:ind w:left="5040" w:hanging="360"/>
+      </w:pPr>
+      <w:rPr>
+        <w:rFonts w:ascii="Symbol" w:hAnsi="Symbol" w:hint="default"/>
+      </w:rPr>
+    </w:lvl>
+    <w:lvl w:ilvl="7" w:tplc="04090003" w:tentative="1">
+      <w:start w:val="1"/>
+      <w:numFmt w:val="bullet"/>
+      <w:lvlText w:val="o"/>
+      <w:lvlJc w:val="left"/>
+      <w:pPr>
+        <w:ind w:left="5760" w:hanging="360"/>
+      </w:pPr>
+      <w:rPr>
+        <w:rFonts w:ascii="Courier New" w:hAnsi="Courier New" w:cs="Courier New" w:hint="default"/>
+      </w:rPr>
+    </w:lvl>
+    <w:lvl w:ilvl="8" w:tplc="04090005" w:tentative="1">
+      <w:start w:val="1"/>
+      <w:numFmt w:val="bullet"/>
+      <w:lvlText w:val=""/>
+      <w:lvlJc w:val="left"/>
+      <w:pPr>
+        <w:ind w:left="6480" w:hanging="360"/>
+      </w:pPr>
+      <w:rPr>
+        <w:rFonts w:ascii="Wingdings" w:hAnsi="Wingdings" w:hint="default"/>
+      </w:rPr>
+    </w:lvl>
+  </w:abstractNum>
+  <w:num w:numId="1" w16cid:durableId="955452701">
+    <w:abstractNumId w:val="0"/>
+  </w:num>
+  <w:num w:numId="2" w16cid:durableId="904684525">
+    <w:abstractNumId w:val="1"/>
+  </w:num>
+</w:numbering>
 </file>
 
 <file path=word/styles.xml><?xml version="1.0" encoding="utf-8"?>
@@ -4845,7 +5149,6 @@
   <w:style w:type="character" w:default="1" w:styleId="DefaultParagraphFont">
     <w:name w:val="Default Paragraph Font"/>
     <w:uiPriority w:val="1"/>
-    <w:semiHidden/>
     <w:unhideWhenUsed/>
   </w:style>
   <w:style w:type="table" w:default="1" w:styleId="TableNormal">
@@ -5034,6 +5337,30 @@
     <w:rsid w:val="001600E1"/>
     <w:pPr>
       <w:spacing w:after="0" w:line="240" w:lineRule="auto"/>
+    </w:pPr>
+  </w:style>
+  <w:style w:type="paragraph" w:styleId="NormalWeb">
+    <w:name w:val="Normal (Web)"/>
+    <w:basedOn w:val="Normal"/>
+    <w:uiPriority w:val="99"/>
+    <w:semiHidden/>
+    <w:unhideWhenUsed/>
+    <w:rsid w:val="004F478C"/>
+    <w:rPr>
+      <w:rFonts w:ascii="Times New Roman" w:hAnsi="Times New Roman" w:cs="Times New Roman"/>
+      <w:sz w:val="24"/>
+      <w:szCs w:val="24"/>
+    </w:rPr>
+  </w:style>
+  <w:style w:type="paragraph" w:styleId="ListParagraph">
+    <w:name w:val="List Paragraph"/>
+    <w:basedOn w:val="Normal"/>
+    <w:uiPriority w:val="34"/>
+    <w:qFormat/>
+    <w:rsid w:val="004F478C"/>
+    <w:pPr>
+      <w:ind w:left="720"/>
+      <w:contextualSpacing/>
     </w:pPr>
   </w:style>
 </w:styles>
@@ -5305,64 +5632,6 @@
     </w:docPart>
     <w:docPart>
       <w:docPartPr>
-        <w:name w:val="734F5CB313204D579B9A4DD28AEEB759"/>
-        <w:category>
-          <w:name w:val="General"/>
-          <w:gallery w:val="placeholder"/>
-        </w:category>
-        <w:types>
-          <w:type w:val="bbPlcHdr"/>
-        </w:types>
-        <w:behaviors>
-          <w:behavior w:val="content"/>
-        </w:behaviors>
-        <w:guid w:val="{9D450ED6-9EDE-4CCE-8751-1710D6E55727}"/>
-      </w:docPartPr>
-      <w:docPartBody>
-        <w:p>
-          <w:pPr>
-            <w:pStyle w:val="734F5CB313204D579B9A4DD28AEEB759"/>
-          </w:pPr>
-          <w:r>
-            <w:rPr>
-              <w:rStyle w:val="PlaceholderText"/>
-            </w:rPr>
-            <w:t>Click here to enter text.</w:t>
-          </w:r>
-        </w:p>
-      </w:docPartBody>
-    </w:docPart>
-    <w:docPart>
-      <w:docPartPr>
-        <w:name w:val="23359971B7BD4877AE8B1E6DF1F4AE4C"/>
-        <w:category>
-          <w:name w:val="General"/>
-          <w:gallery w:val="placeholder"/>
-        </w:category>
-        <w:types>
-          <w:type w:val="bbPlcHdr"/>
-        </w:types>
-        <w:behaviors>
-          <w:behavior w:val="content"/>
-        </w:behaviors>
-        <w:guid w:val="{21EFD115-7F2D-4253-9CCC-F9F950A9D319}"/>
-      </w:docPartPr>
-      <w:docPartBody>
-        <w:p>
-          <w:pPr>
-            <w:pStyle w:val="23359971B7BD4877AE8B1E6DF1F4AE4C"/>
-          </w:pPr>
-          <w:r>
-            <w:rPr>
-              <w:rStyle w:val="PlaceholderText"/>
-            </w:rPr>
-            <w:t>Click here to enter text.</w:t>
-          </w:r>
-        </w:p>
-      </w:docPartBody>
-    </w:docPart>
-    <w:docPart>
-      <w:docPartPr>
         <w:name w:val="BB9A12887D9A480BB4F0E1EDFADBB371"/>
         <w:category>
           <w:name w:val="General"/>
@@ -5483,12 +5752,26 @@
 
 <file path=word/glossary/fontTable.xml><?xml version="1.0" encoding="utf-8"?>
 <w:fonts xmlns:mc="http://schemas.openxmlformats.org/markup-compatibility/2006" xmlns:r="http://schemas.openxmlformats.org/officeDocument/2006/relationships" xmlns:w="http://schemas.openxmlformats.org/wordprocessingml/2006/main" xmlns:w14="http://schemas.microsoft.com/office/word/2010/wordml" xmlns:w15="http://schemas.microsoft.com/office/word/2012/wordml" xmlns:w16cex="http://schemas.microsoft.com/office/word/2018/wordml/cex" xmlns:w16cid="http://schemas.microsoft.com/office/word/2016/wordml/cid" xmlns:w16="http://schemas.microsoft.com/office/word/2018/wordml" xmlns:w16du="http://schemas.microsoft.com/office/word/2023/wordml/word16du" xmlns:w16sdtdh="http://schemas.microsoft.com/office/word/2020/wordml/sdtdatahash" xmlns:w16sdtfl="http://schemas.microsoft.com/office/word/2024/wordml/sdtformatlock" xmlns:w16se="http://schemas.microsoft.com/office/word/2015/wordml/symex" mc:Ignorable="w14 w15 w16se w16cid w16 w16cex w16sdtdh w16sdtfl w16du">
+  <w:font w:name="Verdana">
+    <w:panose1 w:val="020B0604030504040204"/>
+    <w:charset w:val="00"/>
+    <w:family w:val="swiss"/>
+    <w:pitch w:val="variable"/>
+    <w:sig w:usb0="A00006FF" w:usb1="4000205B" w:usb2="00000010" w:usb3="00000000" w:csb0="0000019F" w:csb1="00000000"/>
+  </w:font>
   <w:font w:name="Calibri">
     <w:panose1 w:val="020F0502020204030204"/>
     <w:charset w:val="00"/>
     <w:family w:val="swiss"/>
     <w:pitch w:val="variable"/>
-    <w:sig w:usb0="E4002EFF" w:usb1="C000247B" w:usb2="00000009" w:usb3="00000000" w:csb0="000001FF" w:csb1="00000000"/>
+    <w:sig w:usb0="E4002EFF" w:usb1="C200247B" w:usb2="00000009" w:usb3="00000000" w:csb0="000001FF" w:csb1="00000000"/>
+  </w:font>
+  <w:font w:name="Courier New">
+    <w:panose1 w:val="02070309020205020404"/>
+    <w:charset w:val="00"/>
+    <w:family w:val="modern"/>
+    <w:pitch w:val="fixed"/>
+    <w:sig w:usb0="E0002EFF" w:usb1="C0007843" w:usb2="00000009" w:usb3="00000000" w:csb0="000001FF" w:csb1="00000000"/>
   </w:font>
   <w:font w:name="Times New Roman">
     <w:panose1 w:val="02020603050405020304"/>
@@ -5497,19 +5780,26 @@
     <w:pitch w:val="variable"/>
     <w:sig w:usb0="E0002EFF" w:usb1="C000785B" w:usb2="00000009" w:usb3="00000000" w:csb0="000001FF" w:csb1="00000000"/>
   </w:font>
+  <w:font w:name="Wingdings">
+    <w:panose1 w:val="05000000000000000000"/>
+    <w:charset w:val="02"/>
+    <w:family w:val="auto"/>
+    <w:pitch w:val="variable"/>
+    <w:sig w:usb0="00000000" w:usb1="10000000" w:usb2="00000000" w:usb3="00000000" w:csb0="80000000" w:csb1="00000000"/>
+  </w:font>
+  <w:font w:name="Symbol">
+    <w:panose1 w:val="05050102010706020507"/>
+    <w:charset w:val="02"/>
+    <w:family w:val="roman"/>
+    <w:pitch w:val="variable"/>
+    <w:sig w:usb0="00000000" w:usb1="10000000" w:usb2="00000000" w:usb3="00000000" w:csb0="80000000" w:csb1="00000000"/>
+  </w:font>
   <w:font w:name="Segoe UI">
     <w:panose1 w:val="020B0502040204020203"/>
     <w:charset w:val="00"/>
     <w:family w:val="swiss"/>
     <w:pitch w:val="variable"/>
     <w:sig w:usb0="E4002EFF" w:usb1="C000E47F" w:usb2="00000009" w:usb3="00000000" w:csb0="000001FF" w:csb1="00000000"/>
-  </w:font>
-  <w:font w:name="Verdana">
-    <w:panose1 w:val="020B0604030504040204"/>
-    <w:charset w:val="00"/>
-    <w:family w:val="swiss"/>
-    <w:pitch w:val="variable"/>
-    <w:sig w:usb0="A10006FF" w:usb1="4000205B" w:usb2="00000010" w:usb3="00000000" w:csb0="0000019F" w:csb1="00000000"/>
   </w:font>
   <w:font w:name="Arial">
     <w:panose1 w:val="020B0604020202020204"/>
@@ -5530,7 +5820,7 @@
     <w:charset w:val="00"/>
     <w:family w:val="swiss"/>
     <w:pitch w:val="variable"/>
-    <w:sig w:usb0="E10002FF" w:usb1="5000ECFF" w:usb2="00000021" w:usb3="00000000" w:csb0="0000019F" w:csb1="00000000"/>
+    <w:sig w:usb0="E10002FF" w:usb1="5000ECFF" w:usb2="00000029" w:usb3="00000000" w:csb0="0000019F" w:csb1="00000000"/>
   </w:font>
   <w:font w:name="MS Gothic">
     <w:altName w:val="ＭＳ ゴシック"/>
@@ -5545,17 +5835,15 @@
     <w:charset w:val="00"/>
     <w:family w:val="swiss"/>
     <w:pitch w:val="variable"/>
-    <w:sig w:usb0="E4002EFF" w:usb1="C000247B" w:usb2="00000009" w:usb3="00000000" w:csb0="000001FF" w:csb1="00000000"/>
+    <w:sig w:usb0="E4002EFF" w:usb1="C200247B" w:usb2="00000009" w:usb3="00000000" w:csb0="000001FF" w:csb1="00000000"/>
   </w:font>
   <w:font w:name="Aptos">
-    <w:panose1 w:val="020B0004020202020204"/>
     <w:charset w:val="00"/>
     <w:family w:val="swiss"/>
     <w:pitch w:val="variable"/>
     <w:sig w:usb0="20000287" w:usb1="00000003" w:usb2="00000000" w:usb3="00000000" w:csb0="0000019F" w:csb1="00000000"/>
   </w:font>
   <w:font w:name="Aptos Display">
-    <w:panose1 w:val="020B0004020202020204"/>
     <w:charset w:val="00"/>
     <w:family w:val="swiss"/>
     <w:pitch w:val="variable"/>
@@ -5577,8 +5865,10 @@
     <w:rsidRoot w:val="00B42C2F"/>
     <w:rsid w:val="000628FD"/>
     <w:rsid w:val="00096618"/>
+    <w:rsid w:val="000E4A91"/>
     <w:rsid w:val="00117C7F"/>
     <w:rsid w:val="002A5D0F"/>
+    <w:rsid w:val="00524922"/>
     <w:rsid w:val="00566224"/>
     <w:rsid w:val="0067767D"/>
     <w:rsid w:val="006B1DF9"/>
@@ -6384,68 +6674,6 @@
 </file>
 
 <file path=customXml/item2.xml><?xml version="1.0" encoding="utf-8"?>
-<?mso-contentType ?>
-<FormTemplates xmlns="http://schemas.microsoft.com/sharepoint/v3/contenttype/forms">
-  <Display>DocumentLibraryForm</Display>
-  <Edit>DocumentLibraryForm</Edit>
-  <New>DocumentLibraryForm</New>
-</FormTemplates>
-</file>
-
-<file path=customXml/item3.xml><?xml version="1.0" encoding="utf-8"?>
-<b:Sources xmlns:b="http://schemas.openxmlformats.org/officeDocument/2006/bibliography" xmlns="http://schemas.openxmlformats.org/officeDocument/2006/bibliography" SelectedStyle="\APASixthEditionOfficeOnline.xsl" StyleName="APA" Version="6"/>
-</file>
-
-<file path=customXml/item4.xml><?xml version="1.0" encoding="utf-8"?>
-<p:properties xmlns:p="http://schemas.microsoft.com/office/2006/metadata/properties" xmlns:xsi="http://www.w3.org/2001/XMLSchema-instance" xmlns:pc="http://schemas.microsoft.com/office/infopath/2007/PartnerControls">
-  <documentManagement>
-    <_ip_UnifiedCompliancePolicyUIAction xmlns="http://schemas.microsoft.com/sharepoint/v3" xsi:nil="true"/>
-    <Launch_x0020_Date xmlns="0feec74c-ecc7-44c3-9c64-3623cf89ed41" xsi:nil="true"/>
-    <Discipline xmlns="0feec74c-ecc7-44c3-9c64-3623cf89ed41" xsi:nil="true"/>
-    <Course_x0020_code xmlns="0feec74c-ecc7-44c3-9c64-3623cf89ed41" xsi:nil="true"/>
-    <lcf76f155ced4ddcb4097134ff3c332f xmlns="0feec74c-ecc7-44c3-9c64-3623cf89ed41">
-      <Terms xmlns="http://schemas.microsoft.com/office/infopath/2007/PartnerControls"/>
-    </lcf76f155ced4ddcb4097134ff3c332f>
-    <Performance_x0020_Steps_x0020_Completed xmlns="0feec74c-ecc7-44c3-9c64-3623cf89ed41">
-      <Value>N/A</Value>
-    </Performance_x0020_Steps_x0020_Completed>
-    <Specifications xmlns="0feec74c-ecc7-44c3-9c64-3623cf89ed41" xsi:nil="true"/>
-    <Clone xmlns="0feec74c-ecc7-44c3-9c64-3623cf89ed41" xsi:nil="true"/>
-    <AssessmentType xmlns="0feec74c-ecc7-44c3-9c64-3623cf89ed41" xsi:nil="true"/>
-    <Course_x0020_short_x0020_name xmlns="0feec74c-ecc7-44c3-9c64-3623cf89ed41" xsi:nil="true"/>
-    <_ip_UnifiedCompliancePolicyProperties xmlns="http://schemas.microsoft.com/sharepoint/v3" xsi:nil="true"/>
-    <AssessmentCode xmlns="0feec74c-ecc7-44c3-9c64-3623cf89ed41" xsi:nil="true"/>
-    <Course_x0020_number xmlns="0feec74c-ecc7-44c3-9c64-3623cf89ed41" xsi:nil="true"/>
-    <Course_x0020_title xmlns="0feec74c-ecc7-44c3-9c64-3623cf89ed41" xsi:nil="true"/>
-    <d5fh xmlns="0feec74c-ecc7-44c3-9c64-3623cf89ed41" xsi:nil="true"/>
-    <Step_x0020_Completed xmlns="0feec74c-ecc7-44c3-9c64-3623cf89ed41">
-      <Value>N/A</Value>
-    </Step_x0020_Completed>
-    <PDO xmlns="0feec74c-ecc7-44c3-9c64-3623cf89ed41">
-      <UserInfo>
-        <DisplayName/>
-        <AccountId xsi:nil="true"/>
-        <AccountType/>
-      </UserInfo>
-    </PDO>
-    <Publication_x0020_Date xmlns="0feec74c-ecc7-44c3-9c64-3623cf89ed41" xsi:nil="true"/>
-    <SME xmlns="0feec74c-ecc7-44c3-9c64-3623cf89ed41" xsi:nil="true"/>
-    <TaxCatchAll xmlns="1f707338-ea0f-4fe5-baee-59b996692b22" xsi:nil="true"/>
-    <Editor0 xmlns="0feec74c-ecc7-44c3-9c64-3623cf89ed41">
-      <UserInfo>
-        <DisplayName/>
-        <AccountId xsi:nil="true"/>
-        <AccountType/>
-      </UserInfo>
-    </Editor0>
-    <Doc_x0020_Type xmlns="0feec74c-ecc7-44c3-9c64-3623cf89ed41" xsi:nil="true"/>
-    <qrac xmlns="0feec74c-ecc7-44c3-9c64-3623cf89ed41" xsi:nil="true"/>
-    <_x0033_rdPartyCertVendor xmlns="0feec74c-ecc7-44c3-9c64-3623cf89ed41" xsi:nil="true"/>
-  </documentManagement>
-</p:properties>
-</file>
-
-<file path=customXml/item5.xml><?xml version="1.0" encoding="utf-8"?>
 <ct:contentTypeSchema xmlns:ct="http://schemas.microsoft.com/office/2006/metadata/contentType" xmlns:ma="http://schemas.microsoft.com/office/2006/metadata/properties/metaAttributes" ct:_="" ma:_="" ma:contentTypeName="Document" ma:contentTypeID="0x010100C39F2A75005F2D43B30369DAED2CCB1C" ma:contentTypeVersion="52" ma:contentTypeDescription="Create a new document." ma:contentTypeScope="" ma:versionID="7a73f34cab6aee77515a5281acc009f5">
   <xsd:schema xmlns:xsd="http://www.w3.org/2001/XMLSchema" xmlns:xs="http://www.w3.org/2001/XMLSchema" xmlns:p="http://schemas.microsoft.com/office/2006/metadata/properties" xmlns:ns1="http://schemas.microsoft.com/sharepoint/v3" xmlns:ns2="0feec74c-ecc7-44c3-9c64-3623cf89ed41" xmlns:ns3="1f707338-ea0f-4fe5-baee-59b996692b22" targetNamespace="http://schemas.microsoft.com/office/2006/metadata/properties" ma:root="true" ma:fieldsID="ef7b34a573357f08b606e199d690361a" ns1:_="" ns2:_="" ns3:_="">
     <xsd:import namespace="http://schemas.microsoft.com/sharepoint/v3"/>
@@ -6963,6 +7191,68 @@
 </ct:contentTypeSchema>
 </file>
 
+<file path=customXml/item3.xml><?xml version="1.0" encoding="utf-8"?>
+<p:properties xmlns:p="http://schemas.microsoft.com/office/2006/metadata/properties" xmlns:xsi="http://www.w3.org/2001/XMLSchema-instance" xmlns:pc="http://schemas.microsoft.com/office/infopath/2007/PartnerControls">
+  <documentManagement>
+    <_ip_UnifiedCompliancePolicyUIAction xmlns="http://schemas.microsoft.com/sharepoint/v3" xsi:nil="true"/>
+    <Launch_x0020_Date xmlns="0feec74c-ecc7-44c3-9c64-3623cf89ed41" xsi:nil="true"/>
+    <Discipline xmlns="0feec74c-ecc7-44c3-9c64-3623cf89ed41" xsi:nil="true"/>
+    <Course_x0020_code xmlns="0feec74c-ecc7-44c3-9c64-3623cf89ed41" xsi:nil="true"/>
+    <lcf76f155ced4ddcb4097134ff3c332f xmlns="0feec74c-ecc7-44c3-9c64-3623cf89ed41">
+      <Terms xmlns="http://schemas.microsoft.com/office/infopath/2007/PartnerControls"/>
+    </lcf76f155ced4ddcb4097134ff3c332f>
+    <Performance_x0020_Steps_x0020_Completed xmlns="0feec74c-ecc7-44c3-9c64-3623cf89ed41">
+      <Value>N/A</Value>
+    </Performance_x0020_Steps_x0020_Completed>
+    <Specifications xmlns="0feec74c-ecc7-44c3-9c64-3623cf89ed41" xsi:nil="true"/>
+    <Clone xmlns="0feec74c-ecc7-44c3-9c64-3623cf89ed41" xsi:nil="true"/>
+    <AssessmentType xmlns="0feec74c-ecc7-44c3-9c64-3623cf89ed41" xsi:nil="true"/>
+    <Course_x0020_short_x0020_name xmlns="0feec74c-ecc7-44c3-9c64-3623cf89ed41" xsi:nil="true"/>
+    <_ip_UnifiedCompliancePolicyProperties xmlns="http://schemas.microsoft.com/sharepoint/v3" xsi:nil="true"/>
+    <AssessmentCode xmlns="0feec74c-ecc7-44c3-9c64-3623cf89ed41" xsi:nil="true"/>
+    <Course_x0020_number xmlns="0feec74c-ecc7-44c3-9c64-3623cf89ed41" xsi:nil="true"/>
+    <Course_x0020_title xmlns="0feec74c-ecc7-44c3-9c64-3623cf89ed41" xsi:nil="true"/>
+    <d5fh xmlns="0feec74c-ecc7-44c3-9c64-3623cf89ed41" xsi:nil="true"/>
+    <Step_x0020_Completed xmlns="0feec74c-ecc7-44c3-9c64-3623cf89ed41">
+      <Value>N/A</Value>
+    </Step_x0020_Completed>
+    <PDO xmlns="0feec74c-ecc7-44c3-9c64-3623cf89ed41">
+      <UserInfo>
+        <DisplayName/>
+        <AccountId xsi:nil="true"/>
+        <AccountType/>
+      </UserInfo>
+    </PDO>
+    <Publication_x0020_Date xmlns="0feec74c-ecc7-44c3-9c64-3623cf89ed41" xsi:nil="true"/>
+    <SME xmlns="0feec74c-ecc7-44c3-9c64-3623cf89ed41" xsi:nil="true"/>
+    <TaxCatchAll xmlns="1f707338-ea0f-4fe5-baee-59b996692b22" xsi:nil="true"/>
+    <Editor0 xmlns="0feec74c-ecc7-44c3-9c64-3623cf89ed41">
+      <UserInfo>
+        <DisplayName/>
+        <AccountId xsi:nil="true"/>
+        <AccountType/>
+      </UserInfo>
+    </Editor0>
+    <Doc_x0020_Type xmlns="0feec74c-ecc7-44c3-9c64-3623cf89ed41" xsi:nil="true"/>
+    <qrac xmlns="0feec74c-ecc7-44c3-9c64-3623cf89ed41" xsi:nil="true"/>
+    <_x0033_rdPartyCertVendor xmlns="0feec74c-ecc7-44c3-9c64-3623cf89ed41" xsi:nil="true"/>
+  </documentManagement>
+</p:properties>
+</file>
+
+<file path=customXml/item4.xml><?xml version="1.0" encoding="utf-8"?>
+<b:Sources xmlns:b="http://schemas.openxmlformats.org/officeDocument/2006/bibliography" xmlns="http://schemas.openxmlformats.org/officeDocument/2006/bibliography" SelectedStyle="\APASixthEditionOfficeOnline.xsl" StyleName="APA" Version="6"/>
+</file>
+
+<file path=customXml/item5.xml><?xml version="1.0" encoding="utf-8"?>
+<?mso-contentType ?>
+<FormTemplates xmlns="http://schemas.microsoft.com/sharepoint/v3/contenttype/forms">
+  <Display>DocumentLibraryForm</Display>
+  <Edit>DocumentLibraryForm</Edit>
+  <New>DocumentLibraryForm</New>
+</FormTemplates>
+</file>
+
 <file path=customXml/itemProps1.xml><?xml version="1.0" encoding="utf-8"?>
 <ds:datastoreItem xmlns:ds="http://schemas.openxmlformats.org/officeDocument/2006/customXml" ds:itemID="{55AF091B-3C7A-41E3-B477-F2FDAA23CFDA}">
   <ds:schemaRefs>
@@ -6972,34 +7262,6 @@
 </file>
 
 <file path=customXml/itemProps2.xml><?xml version="1.0" encoding="utf-8"?>
-<ds:datastoreItem xmlns:ds="http://schemas.openxmlformats.org/officeDocument/2006/customXml" ds:itemID="{C6552677-A95B-4093-849B-B6AED615DA4B}">
-  <ds:schemaRefs>
-    <ds:schemaRef ds:uri="http://schemas.microsoft.com/sharepoint/v3/contenttype/forms"/>
-  </ds:schemaRefs>
-</ds:datastoreItem>
-</file>
-
-<file path=customXml/itemProps3.xml><?xml version="1.0" encoding="utf-8"?>
-<ds:datastoreItem xmlns:ds="http://schemas.openxmlformats.org/officeDocument/2006/customXml" ds:itemID="{18A78987-03B0-4421-8D10-A19DCC756312}">
-  <ds:schemaRefs>
-    <ds:schemaRef ds:uri="http://schemas.openxmlformats.org/officeDocument/2006/bibliography"/>
-  </ds:schemaRefs>
-</ds:datastoreItem>
-</file>
-
-<file path=customXml/itemProps4.xml><?xml version="1.0" encoding="utf-8"?>
-<ds:datastoreItem xmlns:ds="http://schemas.openxmlformats.org/officeDocument/2006/customXml" ds:itemID="{E23E4120-D6A2-4237-8072-707FB1C50E55}">
-  <ds:schemaRefs>
-    <ds:schemaRef ds:uri="http://schemas.microsoft.com/office/2006/metadata/properties"/>
-    <ds:schemaRef ds:uri="http://schemas.microsoft.com/office/infopath/2007/PartnerControls"/>
-    <ds:schemaRef ds:uri="http://schemas.microsoft.com/sharepoint/v3"/>
-    <ds:schemaRef ds:uri="0feec74c-ecc7-44c3-9c64-3623cf89ed41"/>
-    <ds:schemaRef ds:uri="1f707338-ea0f-4fe5-baee-59b996692b22"/>
-  </ds:schemaRefs>
-</ds:datastoreItem>
-</file>
-
-<file path=customXml/itemProps5.xml><?xml version="1.0" encoding="utf-8"?>
 <ds:datastoreItem xmlns:ds="http://schemas.openxmlformats.org/officeDocument/2006/customXml" ds:itemID="{C637B9DE-0D2F-4A54-BC73-3A827619E4E9}">
   <ds:schemaRefs>
     <ds:schemaRef ds:uri="http://schemas.microsoft.com/office/2006/metadata/contentType"/>
@@ -7017,4 +7279,32 @@
     <ds:schemaRef ds:uri="http://schemas.microsoft.com/internal/obd"/>
   </ds:schemaRefs>
 </ds:datastoreItem>
+</file>
+
+<file path=customXml/itemProps3.xml><?xml version="1.0" encoding="utf-8"?>
+<ds:datastoreItem xmlns:ds="http://schemas.openxmlformats.org/officeDocument/2006/customXml" ds:itemID="{E23E4120-D6A2-4237-8072-707FB1C50E55}">
+  <ds:schemaRefs>
+    <ds:schemaRef ds:uri="http://schemas.microsoft.com/office/2006/metadata/properties"/>
+    <ds:schemaRef ds:uri="http://schemas.microsoft.com/office/infopath/2007/PartnerControls"/>
+    <ds:schemaRef ds:uri="http://schemas.microsoft.com/sharepoint/v3"/>
+    <ds:schemaRef ds:uri="0feec74c-ecc7-44c3-9c64-3623cf89ed41"/>
+    <ds:schemaRef ds:uri="1f707338-ea0f-4fe5-baee-59b996692b22"/>
+  </ds:schemaRefs>
+</ds:datastoreItem>
+</file>
+
+<file path=customXml/itemProps4.xml><?xml version="1.0" encoding="utf-8"?>
+<ds:datastoreItem xmlns:ds="http://schemas.openxmlformats.org/officeDocument/2006/customXml" ds:itemID="{18A78987-03B0-4421-8D10-A19DCC756312}">
+  <ds:schemaRefs>
+    <ds:schemaRef ds:uri="http://schemas.openxmlformats.org/officeDocument/2006/bibliography"/>
+  </ds:schemaRefs>
+</ds:datastoreItem>
+</file>
+
+<file path=customXml/itemProps5.xml><?xml version="1.0" encoding="utf-8"?>
+<ds:datastoreItem xmlns:ds="http://schemas.openxmlformats.org/officeDocument/2006/customXml" ds:itemID="{C6552677-A95B-4093-849B-B6AED615DA4B}">
+  <ds:schemaRefs>
+    <ds:schemaRef ds:uri="http://schemas.microsoft.com/sharepoint/v3/contenttype/forms"/>
+  </ds:schemaRefs>
+</ds:datastoreItem>
 </file>
</xml_diff>